<commit_message>
Assemblage quasi fini, DMU not OK
Materiaux appliqués  aux pieces
</commit_message>
<xml_diff>
--- a/Catia_GPZ500/notes.docx
+++ b/Catia_GPZ500/notes.docx
@@ -534,42 +534,88 @@
     <w:p>
       <w:pPr>
         <w:rPr>
+          <w:lang w:val="fr-FR"/>
+        </w:rPr>
+      </w:pPr>
+      <w:proofErr w:type="gramStart"/>
+      <w:r>
+        <w:rPr>
+          <w:lang w:val="fr-FR"/>
+        </w:rPr>
+        <w:t>dilatation</w:t>
+      </w:r>
+      <w:proofErr w:type="gramEnd"/>
+      <w:r>
+        <w:rPr>
+          <w:lang w:val="fr-FR"/>
+        </w:rPr>
+        <w:t xml:space="preserve"> du chapeau aluminium : </w:t>
+      </w:r>
+      <w:r>
+        <w:rPr>
+          <w:rFonts w:cstheme="minorHAnsi"/>
+          <w:lang w:val="fr-FR"/>
+        </w:rPr>
+        <w:t>Δ</w:t>
+      </w:r>
+      <w:r>
+        <w:rPr>
+          <w:lang w:val="fr-FR"/>
+        </w:rPr>
+        <w:t>L=2,3.10</w:t>
+      </w:r>
+      <w:r>
+        <w:rPr>
+          <w:vertAlign w:val="superscript"/>
+          <w:lang w:val="fr-FR"/>
+        </w:rPr>
+        <w:t>-5</w:t>
+      </w:r>
+      <w:r>
+        <w:rPr>
+          <w:lang w:val="fr-FR"/>
+        </w:rPr>
+        <w:t>*(300+273)*7=0.9mm</w:t>
+      </w:r>
+    </w:p>
+    <w:p>
+      <w:pPr>
+        <w:rPr>
+          <w:lang w:val="fr-FR"/>
+        </w:rPr>
+      </w:pPr>
+    </w:p>
+    <w:p>
+      <w:pPr>
+        <w:rPr>
+          <w:lang w:val="fr-FR"/>
+        </w:rPr>
+      </w:pPr>
+    </w:p>
+    <w:p>
+      <w:pPr>
+        <w:pStyle w:val="Titre2"/>
+        <w:rPr>
           <w:vertAlign w:val="subscript"/>
           <w:lang w:val="fr-FR"/>
         </w:rPr>
       </w:pPr>
       <w:r>
         <w:rPr>
-          <w:lang w:val="fr-FR"/>
-        </w:rPr>
-        <w:t xml:space="preserve">dilatation du chapeau aluminium : </w:t>
-      </w:r>
-      <w:r>
-        <w:rPr>
-          <w:rFonts w:cstheme="minorHAnsi"/>
-          <w:lang w:val="fr-FR"/>
-        </w:rPr>
-        <w:t>Δ</w:t>
-      </w:r>
-      <w:r>
-        <w:rPr>
-          <w:lang w:val="fr-FR"/>
-        </w:rPr>
-        <w:t>L=2,3.10</w:t>
-      </w:r>
-      <w:r>
-        <w:rPr>
-          <w:vertAlign w:val="superscript"/>
-          <w:lang w:val="fr-FR"/>
-        </w:rPr>
-        <w:t>-5</w:t>
-      </w:r>
-      <w:r>
-        <w:rPr>
-          <w:lang w:val="fr-FR"/>
-        </w:rPr>
-        <w:t>*(300+273)*7=0.9mm</w:t>
-      </w:r>
+          <w:vertAlign w:val="subscript"/>
+          <w:lang w:val="fr-FR"/>
+        </w:rPr>
+        <w:t xml:space="preserve">Joint tresse 3x3     </w:t>
+      </w:r>
+      <w:hyperlink r:id="rId4" w:history="1">
+        <w:r>
+          <w:rPr>
+            <w:rStyle w:val="Lienhypertexte"/>
+            <w:vertAlign w:val="subscript"/>
+          </w:rPr>
+          <w:t>http://www.carrara.it/products.php?main=001&amp;category=030&amp;product=26</w:t>
+        </w:r>
+      </w:hyperlink>
       <w:r>
         <w:rPr>
           <w:vertAlign w:val="subscript"/>
@@ -824,7 +870,6 @@
   <w:style w:type="character" w:default="1" w:styleId="Policepardfaut">
     <w:name w:val="Default Paragraph Font"/>
     <w:uiPriority w:val="1"/>
-    <w:semiHidden/>
     <w:unhideWhenUsed/>
   </w:style>
   <w:style w:type="table" w:default="1" w:styleId="TableauNormal">
@@ -893,6 +938,17 @@
       <w:sz w:val="28"/>
       <w:szCs w:val="28"/>
       <w:lang w:val="en-US"/>
+    </w:rPr>
+  </w:style>
+  <w:style w:type="character" w:styleId="Lienhypertexte">
+    <w:name w:val="Hyperlink"/>
+    <w:basedOn w:val="Policepardfaut"/>
+    <w:uiPriority w:val="99"/>
+    <w:unhideWhenUsed/>
+    <w:rsid w:val="00957254"/>
+    <w:rPr>
+      <w:color w:val="0000FF" w:themeColor="hyperlink"/>
+      <w:u w:val="single"/>
     </w:rPr>
   </w:style>
 </w:styles>

</xml_diff>